<commit_message>
Paperwork for Demo 05
</commit_message>
<xml_diff>
--- a/Documents/Demo05/BRD_Complete.docx
+++ b/Documents/Demo05/BRD_Complete.docx
@@ -71,6 +71,7 @@
           <w:docPartUnique/>
         </w:docPartObj>
       </w:sdtPr>
+      <w:sdtEndPr/>
       <w:sdtContent>
         <w:p>
           <w:pPr>
@@ -597,6 +598,7 @@
           <w:docPartUnique/>
         </w:docPartObj>
       </w:sdtPr>
+      <w:sdtEndPr/>
       <w:sdtContent>
         <w:p>
           <w:pPr>
@@ -7643,9 +7645,6 @@
               <w:ind w:left="1240" w:right="160" w:hanging="360"/>
             </w:pPr>
             <w:r>
-              <w:rPr>
-                <w:color w:val="FF0000"/>
-              </w:rPr>
               <w:t>3.     Confirm they’ve read TOS</w:t>
             </w:r>
           </w:p>
@@ -8165,8 +8164,13 @@
               <w:ind w:left="1240" w:right="160" w:hanging="360"/>
             </w:pPr>
             <w:r>
-              <w:t>1.     The customer does not receive the confirmation email</w:t>
-            </w:r>
+              <w:t xml:space="preserve">1.     The customer does not </w:t>
+            </w:r>
+            <w:bookmarkStart w:id="7" w:name="_GoBack"/>
+            <w:r>
+              <w:t>accept the TOS</w:t>
+            </w:r>
+            <w:bookmarkEnd w:id="7"/>
           </w:p>
         </w:tc>
       </w:tr>
@@ -9313,8 +9317,8 @@
                 <w:szCs w:val="32"/>
               </w:rPr>
             </w:pPr>
-            <w:bookmarkStart w:id="7" w:name="_gjdgxs" w:colFirst="0" w:colLast="0"/>
-            <w:bookmarkEnd w:id="7"/>
+            <w:bookmarkStart w:id="8" w:name="_gjdgxs" w:colFirst="0" w:colLast="0"/>
+            <w:bookmarkEnd w:id="8"/>
             <w:r>
               <w:rPr>
                 <w:rFonts w:ascii="Arial" w:eastAsia="Arial" w:hAnsi="Arial" w:cs="Arial"/>
@@ -9461,8 +9465,8 @@
           <w:numId w:val="3"/>
         </w:numPr>
       </w:pPr>
-      <w:bookmarkStart w:id="8" w:name="_4d34og8" w:colFirst="0" w:colLast="0"/>
-      <w:bookmarkEnd w:id="8"/>
+      <w:bookmarkStart w:id="9" w:name="_4d34og8" w:colFirst="0" w:colLast="0"/>
+      <w:bookmarkEnd w:id="9"/>
       <w:r>
         <w:t>Non-Functional Requirements</w:t>
       </w:r>
@@ -9518,8 +9522,8 @@
           <w:numId w:val="3"/>
         </w:numPr>
       </w:pPr>
-      <w:bookmarkStart w:id="9" w:name="_2s8eyo1" w:colFirst="0" w:colLast="0"/>
-      <w:bookmarkEnd w:id="9"/>
+      <w:bookmarkStart w:id="10" w:name="_2s8eyo1" w:colFirst="0" w:colLast="0"/>
+      <w:bookmarkEnd w:id="10"/>
       <w:r>
         <w:t>Data Model</w:t>
       </w:r>
@@ -9580,8 +9584,8 @@
           <w:numId w:val="3"/>
         </w:numPr>
       </w:pPr>
-      <w:bookmarkStart w:id="10" w:name="_3rdcrjn" w:colFirst="0" w:colLast="0"/>
-      <w:bookmarkEnd w:id="10"/>
+      <w:bookmarkStart w:id="11" w:name="_3rdcrjn" w:colFirst="0" w:colLast="0"/>
+      <w:bookmarkEnd w:id="11"/>
       <w:r>
         <w:lastRenderedPageBreak/>
         <w:t>UI Screen Mockups</w:t>
@@ -13667,8 +13671,6 @@
             </w:r>
           </w:p>
         </w:tc>
-        <w:bookmarkStart w:id="11" w:name="_GoBack"/>
-        <w:bookmarkEnd w:id="11"/>
       </w:tr>
       <w:tr>
         <w:trPr>
@@ -14571,7 +14573,7 @@
               <w:sz w:val="28"/>
               <w:szCs w:val="28"/>
             </w:rPr>
-            <w:t>16</w:t>
+            <w:t>9</w:t>
           </w:r>
           <w:r>
             <w:rPr>

</xml_diff>